<commit_message>
Added Using Breakout Rooms tutorial
</commit_message>
<xml_diff>
--- a/Zoom Preassign Breakout Rooms/Pre-assigning Breakout Rooms.docx
+++ b/Zoom Preassign Breakout Rooms/Pre-assigning Breakout Rooms.docx
@@ -61,7 +61,29 @@
           <w:sz w:val="24"/>
           <w:szCs w:val="24"/>
         </w:rPr>
-        <w:t xml:space="preserve"> For Discussion</w:t>
+        <w:t xml:space="preserve"> </w:t>
+      </w:r>
+      <w:proofErr w:type="gramStart"/>
+      <w:r>
+        <w:rPr>
+          <w:rFonts w:ascii="Arial" w:hAnsi="Arial" w:cs="Arial"/>
+          <w:b/>
+          <w:bCs/>
+          <w:sz w:val="24"/>
+          <w:szCs w:val="24"/>
+        </w:rPr>
+        <w:t>For</w:t>
+      </w:r>
+      <w:proofErr w:type="gramEnd"/>
+      <w:r>
+        <w:rPr>
+          <w:rFonts w:ascii="Arial" w:hAnsi="Arial" w:cs="Arial"/>
+          <w:b/>
+          <w:bCs/>
+          <w:sz w:val="24"/>
+          <w:szCs w:val="24"/>
+        </w:rPr>
+        <w:t xml:space="preserve"> Discussion</w:t>
       </w:r>
     </w:p>
     <w:p>
@@ -1776,7 +1798,7 @@
           <w:szCs w:val="24"/>
           <w:u w:val="single"/>
         </w:rPr>
-        <w:t>Editing Breakout Room Assignments</w:t>
+        <w:t>Only allow authenticated users</w:t>
       </w:r>
     </w:p>
     <w:p>
@@ -1798,15 +1820,135 @@
           <w:sz w:val="24"/>
           <w:szCs w:val="24"/>
         </w:rPr>
-        <w:t xml:space="preserve">To </w:t>
-      </w:r>
-      <w:r>
-        <w:rPr>
-          <w:rFonts w:ascii="Arial" w:hAnsi="Arial" w:cs="Arial"/>
-          <w:sz w:val="24"/>
-          <w:szCs w:val="24"/>
-        </w:rPr>
-        <w:t>edit your breakout room assignments, go to the “Meetings” tab in the Zoom app.</w:t>
+        <w:t xml:space="preserve">To make sure that students are signed into their school </w:t>
+      </w:r>
+      <w:proofErr w:type="gramStart"/>
+      <w:r>
+        <w:rPr>
+          <w:rFonts w:ascii="Arial" w:hAnsi="Arial" w:cs="Arial"/>
+          <w:sz w:val="24"/>
+          <w:szCs w:val="24"/>
+        </w:rPr>
+        <w:t>emails, and</w:t>
+      </w:r>
+      <w:proofErr w:type="gramEnd"/>
+      <w:r>
+        <w:rPr>
+          <w:rFonts w:ascii="Arial" w:hAnsi="Arial" w:cs="Arial"/>
+          <w:sz w:val="24"/>
+          <w:szCs w:val="24"/>
+        </w:rPr>
+        <w:t xml:space="preserve"> will therefore be automatically assigned to the appropriate breakout room, you must enable the “Only authenticated users can join” option.</w:t>
+      </w:r>
+    </w:p>
+    <w:p>
+      <w:pPr>
+        <w:pStyle w:val="ListParagraph"/>
+        <w:numPr>
+          <w:ilvl w:val="1"/>
+          <w:numId w:val="1"/>
+        </w:numPr>
+        <w:rPr>
+          <w:rFonts w:ascii="Arial" w:hAnsi="Arial" w:cs="Arial"/>
+          <w:sz w:val="24"/>
+          <w:szCs w:val="24"/>
+        </w:rPr>
+      </w:pPr>
+      <w:r>
+        <w:rPr>
+          <w:rFonts w:ascii="Arial" w:hAnsi="Arial" w:cs="Arial"/>
+          <w:sz w:val="24"/>
+          <w:szCs w:val="24"/>
+        </w:rPr>
+        <w:t>This will prompt the students to sign in when they try to join, if they are not already signed in.</w:t>
+      </w:r>
+    </w:p>
+    <w:p>
+      <w:pPr>
+        <w:pStyle w:val="ListParagraph"/>
+        <w:ind w:left="1440"/>
+        <w:rPr>
+          <w:rFonts w:ascii="Arial" w:hAnsi="Arial" w:cs="Arial"/>
+          <w:sz w:val="24"/>
+          <w:szCs w:val="24"/>
+        </w:rPr>
+      </w:pPr>
+      <w:r>
+        <w:rPr>
+          <w:rFonts w:ascii="Arial" w:hAnsi="Arial" w:cs="Arial"/>
+          <w:noProof/>
+          <w:sz w:val="24"/>
+          <w:szCs w:val="24"/>
+        </w:rPr>
+        <w:lastRenderedPageBreak/>
+        <w:drawing>
+          <wp:anchor distT="0" distB="0" distL="114300" distR="114300" simplePos="0" relativeHeight="251669504" behindDoc="0" locked="0" layoutInCell="1" allowOverlap="1" wp14:anchorId="183977A2" wp14:editId="0F0C9DE0">
+            <wp:simplePos x="0" y="0"/>
+            <wp:positionH relativeFrom="margin">
+              <wp:align>right</wp:align>
+            </wp:positionH>
+            <wp:positionV relativeFrom="paragraph">
+              <wp:posOffset>0</wp:posOffset>
+            </wp:positionV>
+            <wp:extent cx="5943600" cy="3388360"/>
+            <wp:effectExtent l="0" t="0" r="0" b="2540"/>
+            <wp:wrapSquare wrapText="bothSides"/>
+            <wp:docPr id="12" name="Picture 12" descr="A screenshot of a cell phone&#10;&#10;Description automatically generated"/>
+            <wp:cNvGraphicFramePr>
+              <a:graphicFrameLocks xmlns:a="http://schemas.openxmlformats.org/drawingml/2006/main" noChangeAspect="1"/>
+            </wp:cNvGraphicFramePr>
+            <a:graphic xmlns:a="http://schemas.openxmlformats.org/drawingml/2006/main">
+              <a:graphicData uri="http://schemas.openxmlformats.org/drawingml/2006/picture">
+                <pic:pic xmlns:pic="http://schemas.openxmlformats.org/drawingml/2006/picture">
+                  <pic:nvPicPr>
+                    <pic:cNvPr id="12" name="OnlyAuthenticatedUsers.png"/>
+                    <pic:cNvPicPr/>
+                  </pic:nvPicPr>
+                  <pic:blipFill>
+                    <a:blip r:embed="rId17" cstate="print">
+                      <a:extLst>
+                        <a:ext uri="{28A0092B-C50C-407E-A947-70E740481C1C}">
+                          <a14:useLocalDpi xmlns:a14="http://schemas.microsoft.com/office/drawing/2010/main" val="0"/>
+                        </a:ext>
+                      </a:extLst>
+                    </a:blip>
+                    <a:stretch>
+                      <a:fillRect/>
+                    </a:stretch>
+                  </pic:blipFill>
+                  <pic:spPr>
+                    <a:xfrm>
+                      <a:off x="0" y="0"/>
+                      <a:ext cx="5943600" cy="3388360"/>
+                    </a:xfrm>
+                    <a:prstGeom prst="rect">
+                      <a:avLst/>
+                    </a:prstGeom>
+                  </pic:spPr>
+                </pic:pic>
+              </a:graphicData>
+            </a:graphic>
+          </wp:anchor>
+        </w:drawing>
+      </w:r>
+    </w:p>
+    <w:p>
+      <w:pPr>
+        <w:rPr>
+          <w:rFonts w:ascii="Arial" w:hAnsi="Arial" w:cs="Arial"/>
+          <w:sz w:val="24"/>
+          <w:szCs w:val="24"/>
+          <w:u w:val="single"/>
+        </w:rPr>
+      </w:pPr>
+      <w:r>
+        <w:rPr>
+          <w:rFonts w:ascii="Arial" w:hAnsi="Arial" w:cs="Arial"/>
+          <w:sz w:val="24"/>
+          <w:szCs w:val="24"/>
+          <w:u w:val="single"/>
+        </w:rPr>
+        <w:t>Editing Breakout Room Assignments</w:t>
       </w:r>
     </w:p>
     <w:p>
@@ -1828,6 +1970,36 @@
           <w:sz w:val="24"/>
           <w:szCs w:val="24"/>
         </w:rPr>
+        <w:t xml:space="preserve">To </w:t>
+      </w:r>
+      <w:r>
+        <w:rPr>
+          <w:rFonts w:ascii="Arial" w:hAnsi="Arial" w:cs="Arial"/>
+          <w:sz w:val="24"/>
+          <w:szCs w:val="24"/>
+        </w:rPr>
+        <w:t>edit your breakout room assignments, go to the “Meetings” tab in the Zoom app.</w:t>
+      </w:r>
+    </w:p>
+    <w:p>
+      <w:pPr>
+        <w:pStyle w:val="ListParagraph"/>
+        <w:numPr>
+          <w:ilvl w:val="0"/>
+          <w:numId w:val="1"/>
+        </w:numPr>
+        <w:rPr>
+          <w:rFonts w:ascii="Arial" w:hAnsi="Arial" w:cs="Arial"/>
+          <w:sz w:val="24"/>
+          <w:szCs w:val="24"/>
+        </w:rPr>
+      </w:pPr>
+      <w:r>
+        <w:rPr>
+          <w:rFonts w:ascii="Arial" w:hAnsi="Arial" w:cs="Arial"/>
+          <w:sz w:val="24"/>
+          <w:szCs w:val="24"/>
+        </w:rPr>
         <w:t>Click which meeting you would like to edit</w:t>
       </w:r>
       <w:r>
@@ -1875,7 +2047,6 @@
           <w:sz w:val="24"/>
           <w:szCs w:val="24"/>
         </w:rPr>
-        <w:lastRenderedPageBreak/>
         <w:drawing>
           <wp:anchor distT="0" distB="0" distL="114300" distR="114300" simplePos="0" relativeHeight="251667456" behindDoc="0" locked="0" layoutInCell="1" allowOverlap="1" wp14:anchorId="5B3BA986" wp14:editId="68E5F4FC">
             <wp:simplePos x="0" y="0"/>
@@ -1900,7 +2071,7 @@
                     <pic:cNvPicPr/>
                   </pic:nvPicPr>
                   <pic:blipFill>
-                    <a:blip r:embed="rId17" cstate="print">
+                    <a:blip r:embed="rId18" cstate="print">
                       <a:extLst>
                         <a:ext uri="{28A0092B-C50C-407E-A947-70E740481C1C}">
                           <a14:useLocalDpi xmlns:a14="http://schemas.microsoft.com/office/drawing/2010/main" val="0"/>
@@ -1953,6 +2124,7 @@
           <w:sz w:val="24"/>
           <w:szCs w:val="24"/>
         </w:rPr>
+        <w:lastRenderedPageBreak/>
         <w:drawing>
           <wp:anchor distT="0" distB="0" distL="114300" distR="114300" simplePos="0" relativeHeight="251668480" behindDoc="0" locked="0" layoutInCell="1" allowOverlap="1" wp14:anchorId="6529E32D" wp14:editId="5EF08C97">
             <wp:simplePos x="0" y="0"/>
@@ -1977,7 +2149,7 @@
                     <pic:cNvPicPr/>
                   </pic:nvPicPr>
                   <pic:blipFill>
-                    <a:blip r:embed="rId18" cstate="print">
+                    <a:blip r:embed="rId19" cstate="print">
                       <a:extLst>
                         <a:ext uri="{28A0092B-C50C-407E-A947-70E740481C1C}">
                           <a14:useLocalDpi xmlns:a14="http://schemas.microsoft.com/office/drawing/2010/main" val="0"/>
@@ -2125,7 +2297,25 @@
           <w:sz w:val="24"/>
           <w:szCs w:val="24"/>
         </w:rPr>
-        <w:t xml:space="preserve">For the change to actually have an effect, </w:t>
+        <w:t xml:space="preserve">For the change to </w:t>
+      </w:r>
+      <w:proofErr w:type="gramStart"/>
+      <w:r>
+        <w:rPr>
+          <w:rFonts w:ascii="Arial" w:hAnsi="Arial" w:cs="Arial"/>
+          <w:sz w:val="24"/>
+          <w:szCs w:val="24"/>
+        </w:rPr>
+        <w:t>actually have</w:t>
+      </w:r>
+      <w:proofErr w:type="gramEnd"/>
+      <w:r>
+        <w:rPr>
+          <w:rFonts w:ascii="Arial" w:hAnsi="Arial" w:cs="Arial"/>
+          <w:sz w:val="24"/>
+          <w:szCs w:val="24"/>
+        </w:rPr>
+        <w:t xml:space="preserve"> an effect, </w:t>
       </w:r>
       <w:r>
         <w:rPr>

</xml_diff>